<commit_message>
continued editing user manual
</commit_message>
<xml_diff>
--- a/Pokémon Go User Manual.docx
+++ b/Pokémon Go User Manual.docx
@@ -65,6 +65,7 @@
     </w:p>
     <w:p>
       <w:pPr>
+        <w:ind w:firstLine="720"/>
         <w:rPr>
           <w:rFonts w:ascii="Times New Roman" w:hAnsi="Times New Roman" w:cs="Times New Roman"/>
           <w:sz w:val="24"/>
@@ -109,7 +110,83 @@
           <w:sz w:val="24"/>
           <w:szCs w:val="24"/>
         </w:rPr>
-        <w:t>, this will allow you to customize your new avatar. First, start by choosing a username and then verifying a password in order to login with your account in the future. Continue choosing the hair color, skin color, eye color, outfit color, and gender by selecting the corresponding number and pressing enter.</w:t>
+        <w:t xml:space="preserve">, this will allow you to customize your new avatar. First, start by choosing a username and then verifying a password in order to login with your account in the future. Continue choosing the hair color, skin color, eye color, outfit color, and gender by </w:t>
+      </w:r>
+      <w:r>
+        <w:rPr>
+          <w:rFonts w:ascii="Times New Roman" w:hAnsi="Times New Roman" w:cs="Times New Roman"/>
+          <w:sz w:val="24"/>
+          <w:szCs w:val="24"/>
+        </w:rPr>
+        <w:t>pressing</w:t>
+      </w:r>
+      <w:r>
+        <w:rPr>
+          <w:rFonts w:ascii="Times New Roman" w:hAnsi="Times New Roman" w:cs="Times New Roman"/>
+          <w:sz w:val="24"/>
+          <w:szCs w:val="24"/>
+        </w:rPr>
+        <w:t xml:space="preserve"> the corresponding number </w:t>
+      </w:r>
+      <w:r>
+        <w:rPr>
+          <w:rFonts w:ascii="Times New Roman" w:hAnsi="Times New Roman" w:cs="Times New Roman"/>
+          <w:sz w:val="24"/>
+          <w:szCs w:val="24"/>
+        </w:rPr>
+        <w:t>on the keypad</w:t>
+      </w:r>
+      <w:r>
+        <w:rPr>
+          <w:rFonts w:ascii="Times New Roman" w:hAnsi="Times New Roman" w:cs="Times New Roman"/>
+          <w:sz w:val="24"/>
+          <w:szCs w:val="24"/>
+        </w:rPr>
+        <w:t>.</w:t>
+      </w:r>
+      <w:r>
+        <w:rPr>
+          <w:rFonts w:ascii="Times New Roman" w:hAnsi="Times New Roman" w:cs="Times New Roman"/>
+          <w:sz w:val="24"/>
+          <w:szCs w:val="24"/>
+        </w:rPr>
+        <w:t xml:space="preserve"> The program will then lead to the general login screen (See Existing Players section) where you can now sign in with the account you have created. At the start of general gameplay, new users will start at the top left corner of the map and have no </w:t>
+      </w:r>
+      <w:proofErr w:type="spellStart"/>
+      <w:r>
+        <w:rPr>
+          <w:rFonts w:ascii="Times New Roman" w:hAnsi="Times New Roman" w:cs="Times New Roman"/>
+          <w:sz w:val="24"/>
+          <w:szCs w:val="24"/>
+        </w:rPr>
+        <w:t>pokemon</w:t>
+      </w:r>
+      <w:proofErr w:type="spellEnd"/>
+      <w:r>
+        <w:rPr>
+          <w:rFonts w:ascii="Times New Roman" w:hAnsi="Times New Roman" w:cs="Times New Roman"/>
+          <w:sz w:val="24"/>
+          <w:szCs w:val="24"/>
+        </w:rPr>
+        <w:t xml:space="preserve">, no </w:t>
+      </w:r>
+      <w:proofErr w:type="spellStart"/>
+      <w:r>
+        <w:rPr>
+          <w:rFonts w:ascii="Times New Roman" w:hAnsi="Times New Roman" w:cs="Times New Roman"/>
+          <w:sz w:val="24"/>
+          <w:szCs w:val="24"/>
+        </w:rPr>
+        <w:t>pokeballs</w:t>
+      </w:r>
+      <w:proofErr w:type="spellEnd"/>
+      <w:r>
+        <w:rPr>
+          <w:rFonts w:ascii="Times New Roman" w:hAnsi="Times New Roman" w:cs="Times New Roman"/>
+          <w:sz w:val="24"/>
+          <w:szCs w:val="24"/>
+        </w:rPr>
+        <w:t>, and no Razz Berries.</w:t>
       </w:r>
     </w:p>
     <w:p>
@@ -140,6 +217,7 @@
     </w:p>
     <w:p>
       <w:pPr>
+        <w:ind w:firstLine="720"/>
         <w:rPr>
           <w:rFonts w:ascii="Times New Roman" w:hAnsi="Times New Roman" w:cs="Times New Roman"/>
           <w:sz w:val="24"/>
@@ -186,15 +264,79 @@
         </w:rPr>
         <w:t xml:space="preserve"> main menu. Press the number “1”</w:t>
       </w:r>
-      <w:bookmarkStart w:id="0" w:name="_GoBack"/>
-      <w:bookmarkEnd w:id="0"/>
-      <w:r>
-        <w:rPr>
-          <w:rFonts w:ascii="Times New Roman" w:hAnsi="Times New Roman" w:cs="Times New Roman"/>
-          <w:sz w:val="24"/>
-          <w:szCs w:val="24"/>
-        </w:rPr>
-        <w:t>, this will allow you to log into your Pokémon Go account. Type your username and then password, followed by pressing the enter key each time. You are now logged into your Pokémon Go account. You will be brought back to the main menu and you are now able to open the Pokémon Go map. Press “1” and then press “c” to continue after reading a brief set of instructions. There instructions will inform you how to exit the game, which can be done by pressing “b” at any time.</w:t>
+      <w:r>
+        <w:rPr>
+          <w:rFonts w:ascii="Times New Roman" w:hAnsi="Times New Roman" w:cs="Times New Roman"/>
+          <w:sz w:val="24"/>
+          <w:szCs w:val="24"/>
+        </w:rPr>
+        <w:t>, this will allow you to log into your Pokémon Go account. Type your username and then password, followed by pressing the enter key each time. You are now logged into your Pokémon Go account. You will be brought back to the main menu and you are now able to open the Pokémon Go map</w:t>
+      </w:r>
+      <w:r>
+        <w:rPr>
+          <w:rFonts w:ascii="Times New Roman" w:hAnsi="Times New Roman" w:cs="Times New Roman"/>
+          <w:sz w:val="24"/>
+          <w:szCs w:val="24"/>
+        </w:rPr>
+        <w:t xml:space="preserve"> or edit your profile information and </w:t>
+      </w:r>
+      <w:proofErr w:type="spellStart"/>
+      <w:r>
+        <w:rPr>
+          <w:rFonts w:ascii="Times New Roman" w:hAnsi="Times New Roman" w:cs="Times New Roman"/>
+          <w:sz w:val="24"/>
+          <w:szCs w:val="24"/>
+        </w:rPr>
+        <w:t>pokemon</w:t>
+      </w:r>
+      <w:proofErr w:type="spellEnd"/>
+      <w:r>
+        <w:rPr>
+          <w:rFonts w:ascii="Times New Roman" w:hAnsi="Times New Roman" w:cs="Times New Roman"/>
+          <w:sz w:val="24"/>
+          <w:szCs w:val="24"/>
+        </w:rPr>
+        <w:t xml:space="preserve">. </w:t>
+      </w:r>
+      <w:r>
+        <w:rPr>
+          <w:rFonts w:ascii="Times New Roman" w:hAnsi="Times New Roman" w:cs="Times New Roman"/>
+          <w:sz w:val="24"/>
+          <w:szCs w:val="24"/>
+        </w:rPr>
+        <w:t>To play the game and go to the map, p</w:t>
+      </w:r>
+      <w:r>
+        <w:rPr>
+          <w:rFonts w:ascii="Times New Roman" w:hAnsi="Times New Roman" w:cs="Times New Roman"/>
+          <w:sz w:val="24"/>
+          <w:szCs w:val="24"/>
+        </w:rPr>
+        <w:t>ress “1” and then press “c” to continue after reading a brief set of instructions. There</w:t>
+      </w:r>
+      <w:r>
+        <w:rPr>
+          <w:rFonts w:ascii="Times New Roman" w:hAnsi="Times New Roman" w:cs="Times New Roman"/>
+          <w:sz w:val="24"/>
+          <w:szCs w:val="24"/>
+        </w:rPr>
+        <w:t>,</w:t>
+      </w:r>
+      <w:r>
+        <w:rPr>
+          <w:rFonts w:ascii="Times New Roman" w:hAnsi="Times New Roman" w:cs="Times New Roman"/>
+          <w:sz w:val="24"/>
+          <w:szCs w:val="24"/>
+        </w:rPr>
+        <w:t xml:space="preserve"> instructions will inform you how to exit the game, which can be done by pressing “b” at </w:t>
+      </w:r>
+      <w:r>
+        <w:rPr>
+          <w:rFonts w:ascii="Times New Roman" w:hAnsi="Times New Roman" w:cs="Times New Roman"/>
+          <w:sz w:val="24"/>
+          <w:szCs w:val="24"/>
+        </w:rPr>
+        <w:t>any time (Look for gameplay in How to Play). To edit your profile instead, press “2” which will lead to the Edit Profile Menu where you can choose what to edit about your profile (See Editing Profile Information). To exit the game, press “3” and the game will exit and any new or updated information will be written to your user file.</w:t>
       </w:r>
     </w:p>
     <w:p>
@@ -225,6 +367,7 @@
     </w:p>
     <w:p>
       <w:pPr>
+        <w:ind w:firstLine="720"/>
         <w:rPr>
           <w:rFonts w:ascii="Times New Roman" w:hAnsi="Times New Roman" w:cs="Times New Roman"/>
           <w:sz w:val="24"/>
@@ -237,7 +380,701 @@
           <w:sz w:val="24"/>
           <w:szCs w:val="24"/>
         </w:rPr>
-        <w:t xml:space="preserve">You will originally be spawned in the middle of the map if you have never played the game previously, otherwise you will be right back where you left off. You can move around the map by pressing “w” to move up, “s” to move down, “a” to move left, and “d” to move right. </w:t>
+        <w:t>You will originally be spawned in the middle of the map if you have never played the game previously, otherwise you will be right back where you left off. You can move around the map by pressing “w” to move up, “s” to move down, “a” to mo</w:t>
+      </w:r>
+      <w:r>
+        <w:rPr>
+          <w:rFonts w:ascii="Times New Roman" w:hAnsi="Times New Roman" w:cs="Times New Roman"/>
+          <w:sz w:val="24"/>
+          <w:szCs w:val="24"/>
+        </w:rPr>
+        <w:t>ve left, and “d” to move right unless you are trying to move into an edge or water, otherwise the player will not move</w:t>
+      </w:r>
+      <w:r>
+        <w:rPr>
+          <w:rFonts w:ascii="Times New Roman" w:hAnsi="Times New Roman" w:cs="Times New Roman"/>
+          <w:sz w:val="24"/>
+          <w:szCs w:val="24"/>
+        </w:rPr>
+        <w:t xml:space="preserve">. While moving from space to space, there is a 5% chance that a random </w:t>
+      </w:r>
+      <w:proofErr w:type="spellStart"/>
+      <w:r>
+        <w:rPr>
+          <w:rFonts w:ascii="Times New Roman" w:hAnsi="Times New Roman" w:cs="Times New Roman"/>
+          <w:sz w:val="24"/>
+          <w:szCs w:val="24"/>
+        </w:rPr>
+        <w:t>pokemon</w:t>
+      </w:r>
+      <w:proofErr w:type="spellEnd"/>
+      <w:r>
+        <w:rPr>
+          <w:rFonts w:ascii="Times New Roman" w:hAnsi="Times New Roman" w:cs="Times New Roman"/>
+          <w:sz w:val="24"/>
+          <w:szCs w:val="24"/>
+        </w:rPr>
+        <w:t xml:space="preserve"> will appear and the game will cut to another screen to allow the user a chance to catch it (See Catching </w:t>
+      </w:r>
+      <w:proofErr w:type="spellStart"/>
+      <w:r>
+        <w:rPr>
+          <w:rFonts w:ascii="Times New Roman" w:hAnsi="Times New Roman" w:cs="Times New Roman"/>
+          <w:sz w:val="24"/>
+          <w:szCs w:val="24"/>
+        </w:rPr>
+        <w:t>Pokemon</w:t>
+      </w:r>
+      <w:proofErr w:type="spellEnd"/>
+      <w:r>
+        <w:rPr>
+          <w:rFonts w:ascii="Times New Roman" w:hAnsi="Times New Roman" w:cs="Times New Roman"/>
+          <w:sz w:val="24"/>
+          <w:szCs w:val="24"/>
+        </w:rPr>
+        <w:t xml:space="preserve">). After the </w:t>
+      </w:r>
+      <w:proofErr w:type="spellStart"/>
+      <w:r>
+        <w:rPr>
+          <w:rFonts w:ascii="Times New Roman" w:hAnsi="Times New Roman" w:cs="Times New Roman"/>
+          <w:sz w:val="24"/>
+          <w:szCs w:val="24"/>
+        </w:rPr>
+        <w:t>Pokemon</w:t>
+      </w:r>
+      <w:proofErr w:type="spellEnd"/>
+      <w:r>
+        <w:rPr>
+          <w:rFonts w:ascii="Times New Roman" w:hAnsi="Times New Roman" w:cs="Times New Roman"/>
+          <w:sz w:val="24"/>
+          <w:szCs w:val="24"/>
+        </w:rPr>
+        <w:t xml:space="preserve"> catching process is terminated, the map reappears and your character resume’s its position where it was last placed. When you are out of </w:t>
+      </w:r>
+      <w:proofErr w:type="spellStart"/>
+      <w:r>
+        <w:rPr>
+          <w:rFonts w:ascii="Times New Roman" w:hAnsi="Times New Roman" w:cs="Times New Roman"/>
+          <w:sz w:val="24"/>
+          <w:szCs w:val="24"/>
+        </w:rPr>
+        <w:t>pokeballs</w:t>
+      </w:r>
+      <w:proofErr w:type="spellEnd"/>
+      <w:r>
+        <w:rPr>
+          <w:rFonts w:ascii="Times New Roman" w:hAnsi="Times New Roman" w:cs="Times New Roman"/>
+          <w:sz w:val="24"/>
+          <w:szCs w:val="24"/>
+        </w:rPr>
+        <w:t xml:space="preserve"> and/or Razz Berries like new users are when first playing, you can run over one of 6 </w:t>
+      </w:r>
+      <w:proofErr w:type="spellStart"/>
+      <w:r>
+        <w:rPr>
+          <w:rFonts w:ascii="Times New Roman" w:hAnsi="Times New Roman" w:cs="Times New Roman"/>
+          <w:sz w:val="24"/>
+          <w:szCs w:val="24"/>
+        </w:rPr>
+        <w:t>pokestops</w:t>
+      </w:r>
+      <w:proofErr w:type="spellEnd"/>
+      <w:r>
+        <w:rPr>
+          <w:rFonts w:ascii="Times New Roman" w:hAnsi="Times New Roman" w:cs="Times New Roman"/>
+          <w:sz w:val="24"/>
+          <w:szCs w:val="24"/>
+        </w:rPr>
+        <w:t xml:space="preserve"> placed around the map. The </w:t>
+      </w:r>
+      <w:proofErr w:type="spellStart"/>
+      <w:r>
+        <w:rPr>
+          <w:rFonts w:ascii="Times New Roman" w:hAnsi="Times New Roman" w:cs="Times New Roman"/>
+          <w:sz w:val="24"/>
+          <w:szCs w:val="24"/>
+        </w:rPr>
+        <w:t>pokestops</w:t>
+      </w:r>
+      <w:proofErr w:type="spellEnd"/>
+      <w:r>
+        <w:rPr>
+          <w:rFonts w:ascii="Times New Roman" w:hAnsi="Times New Roman" w:cs="Times New Roman"/>
+          <w:sz w:val="24"/>
+          <w:szCs w:val="24"/>
+        </w:rPr>
+        <w:t xml:space="preserve"> are on the map in the form of purple squares on the map. In order to visit a </w:t>
+      </w:r>
+      <w:proofErr w:type="spellStart"/>
+      <w:r>
+        <w:rPr>
+          <w:rFonts w:ascii="Times New Roman" w:hAnsi="Times New Roman" w:cs="Times New Roman"/>
+          <w:sz w:val="24"/>
+          <w:szCs w:val="24"/>
+        </w:rPr>
+        <w:t>pokestop</w:t>
+      </w:r>
+      <w:proofErr w:type="spellEnd"/>
+      <w:r>
+        <w:rPr>
+          <w:rFonts w:ascii="Times New Roman" w:hAnsi="Times New Roman" w:cs="Times New Roman"/>
+          <w:sz w:val="24"/>
+          <w:szCs w:val="24"/>
+        </w:rPr>
+        <w:t xml:space="preserve"> and get the benefits, you must move your character over a purple space. As soon as your character runs over the space, your profile will automatically be given between 1 and 5 </w:t>
+      </w:r>
+      <w:proofErr w:type="spellStart"/>
+      <w:r>
+        <w:rPr>
+          <w:rFonts w:ascii="Times New Roman" w:hAnsi="Times New Roman" w:cs="Times New Roman"/>
+          <w:sz w:val="24"/>
+          <w:szCs w:val="24"/>
+        </w:rPr>
+        <w:lastRenderedPageBreak/>
+        <w:t>pokeballs</w:t>
+      </w:r>
+      <w:proofErr w:type="spellEnd"/>
+      <w:r>
+        <w:rPr>
+          <w:rFonts w:ascii="Times New Roman" w:hAnsi="Times New Roman" w:cs="Times New Roman"/>
+          <w:sz w:val="24"/>
+          <w:szCs w:val="24"/>
+        </w:rPr>
+        <w:t xml:space="preserve"> and Razz Berries</w:t>
+      </w:r>
+      <w:r>
+        <w:rPr>
+          <w:rFonts w:ascii="Times New Roman" w:hAnsi="Times New Roman" w:cs="Times New Roman"/>
+          <w:sz w:val="24"/>
+          <w:szCs w:val="24"/>
+        </w:rPr>
+        <w:t xml:space="preserve">. You can only get </w:t>
+      </w:r>
+      <w:proofErr w:type="spellStart"/>
+      <w:r>
+        <w:rPr>
+          <w:rFonts w:ascii="Times New Roman" w:hAnsi="Times New Roman" w:cs="Times New Roman"/>
+          <w:sz w:val="24"/>
+          <w:szCs w:val="24"/>
+        </w:rPr>
+        <w:t>pokeballs</w:t>
+      </w:r>
+      <w:proofErr w:type="spellEnd"/>
+      <w:r>
+        <w:rPr>
+          <w:rFonts w:ascii="Times New Roman" w:hAnsi="Times New Roman" w:cs="Times New Roman"/>
+          <w:sz w:val="24"/>
+          <w:szCs w:val="24"/>
+        </w:rPr>
+        <w:t xml:space="preserve"> and Razz Berries from a </w:t>
+      </w:r>
+      <w:proofErr w:type="spellStart"/>
+      <w:r>
+        <w:rPr>
+          <w:rFonts w:ascii="Times New Roman" w:hAnsi="Times New Roman" w:cs="Times New Roman"/>
+          <w:sz w:val="24"/>
+          <w:szCs w:val="24"/>
+        </w:rPr>
+        <w:t>pokestop</w:t>
+      </w:r>
+      <w:proofErr w:type="spellEnd"/>
+      <w:r>
+        <w:rPr>
+          <w:rFonts w:ascii="Times New Roman" w:hAnsi="Times New Roman" w:cs="Times New Roman"/>
+          <w:sz w:val="24"/>
+          <w:szCs w:val="24"/>
+        </w:rPr>
+        <w:t xml:space="preserve"> once in a 30 second period, during which, running over another purple square would not give you anything. After the 30 second period ends, you can get more </w:t>
+      </w:r>
+      <w:proofErr w:type="spellStart"/>
+      <w:r>
+        <w:rPr>
+          <w:rFonts w:ascii="Times New Roman" w:hAnsi="Times New Roman" w:cs="Times New Roman"/>
+          <w:sz w:val="24"/>
+          <w:szCs w:val="24"/>
+        </w:rPr>
+        <w:t>pokeballs</w:t>
+      </w:r>
+      <w:proofErr w:type="spellEnd"/>
+      <w:r>
+        <w:rPr>
+          <w:rFonts w:ascii="Times New Roman" w:hAnsi="Times New Roman" w:cs="Times New Roman"/>
+          <w:sz w:val="24"/>
+          <w:szCs w:val="24"/>
+        </w:rPr>
+        <w:t xml:space="preserve"> from the </w:t>
+      </w:r>
+      <w:proofErr w:type="spellStart"/>
+      <w:r>
+        <w:rPr>
+          <w:rFonts w:ascii="Times New Roman" w:hAnsi="Times New Roman" w:cs="Times New Roman"/>
+          <w:sz w:val="24"/>
+          <w:szCs w:val="24"/>
+        </w:rPr>
+        <w:t>pokestops</w:t>
+      </w:r>
+      <w:proofErr w:type="spellEnd"/>
+      <w:r>
+        <w:rPr>
+          <w:rFonts w:ascii="Times New Roman" w:hAnsi="Times New Roman" w:cs="Times New Roman"/>
+          <w:sz w:val="24"/>
+          <w:szCs w:val="24"/>
+        </w:rPr>
+        <w:t>. Once you want or need to exit the game, press “b” on the keyboard to exit the map and return to the Game Play Menu.</w:t>
+      </w:r>
+    </w:p>
+    <w:p>
+      <w:pPr>
+        <w:rPr>
+          <w:rFonts w:ascii="Times New Roman" w:hAnsi="Times New Roman" w:cs="Times New Roman"/>
+          <w:sz w:val="24"/>
+          <w:szCs w:val="24"/>
+        </w:rPr>
+      </w:pPr>
+    </w:p>
+    <w:p>
+      <w:pPr>
+        <w:rPr>
+          <w:rFonts w:ascii="Times New Roman" w:hAnsi="Times New Roman" w:cs="Times New Roman"/>
+          <w:sz w:val="24"/>
+          <w:szCs w:val="24"/>
+        </w:rPr>
+      </w:pPr>
+      <w:r>
+        <w:rPr>
+          <w:rFonts w:ascii="Times New Roman" w:hAnsi="Times New Roman" w:cs="Times New Roman"/>
+          <w:sz w:val="24"/>
+          <w:szCs w:val="24"/>
+        </w:rPr>
+        <w:t xml:space="preserve">Catching </w:t>
+      </w:r>
+      <w:proofErr w:type="spellStart"/>
+      <w:r>
+        <w:rPr>
+          <w:rFonts w:ascii="Times New Roman" w:hAnsi="Times New Roman" w:cs="Times New Roman"/>
+          <w:sz w:val="24"/>
+          <w:szCs w:val="24"/>
+        </w:rPr>
+        <w:t>Pokemon</w:t>
+      </w:r>
+      <w:proofErr w:type="spellEnd"/>
+      <w:r>
+        <w:rPr>
+          <w:rFonts w:ascii="Times New Roman" w:hAnsi="Times New Roman" w:cs="Times New Roman"/>
+          <w:sz w:val="24"/>
+          <w:szCs w:val="24"/>
+        </w:rPr>
+        <w:t>:</w:t>
+      </w:r>
+    </w:p>
+    <w:p>
+      <w:pPr>
+        <w:rPr>
+          <w:rFonts w:ascii="Times New Roman" w:hAnsi="Times New Roman" w:cs="Times New Roman"/>
+          <w:sz w:val="24"/>
+          <w:szCs w:val="24"/>
+        </w:rPr>
+      </w:pPr>
+      <w:r>
+        <w:rPr>
+          <w:rFonts w:ascii="Times New Roman" w:hAnsi="Times New Roman" w:cs="Times New Roman"/>
+          <w:sz w:val="24"/>
+          <w:szCs w:val="24"/>
+        </w:rPr>
+        <w:tab/>
+        <w:t xml:space="preserve">If a </w:t>
+      </w:r>
+      <w:proofErr w:type="spellStart"/>
+      <w:r>
+        <w:rPr>
+          <w:rFonts w:ascii="Times New Roman" w:hAnsi="Times New Roman" w:cs="Times New Roman"/>
+          <w:sz w:val="24"/>
+          <w:szCs w:val="24"/>
+        </w:rPr>
+        <w:t>Pokemon</w:t>
+      </w:r>
+      <w:proofErr w:type="spellEnd"/>
+      <w:r>
+        <w:rPr>
+          <w:rFonts w:ascii="Times New Roman" w:hAnsi="Times New Roman" w:cs="Times New Roman"/>
+          <w:sz w:val="24"/>
+          <w:szCs w:val="24"/>
+        </w:rPr>
+        <w:t xml:space="preserve"> is encountered on the map, the map will cut off the screen and the </w:t>
+      </w:r>
+      <w:proofErr w:type="spellStart"/>
+      <w:r>
+        <w:rPr>
+          <w:rFonts w:ascii="Times New Roman" w:hAnsi="Times New Roman" w:cs="Times New Roman"/>
+          <w:sz w:val="24"/>
+          <w:szCs w:val="24"/>
+        </w:rPr>
+        <w:t>Pokemon</w:t>
+      </w:r>
+      <w:proofErr w:type="spellEnd"/>
+      <w:r>
+        <w:rPr>
+          <w:rFonts w:ascii="Times New Roman" w:hAnsi="Times New Roman" w:cs="Times New Roman"/>
+          <w:sz w:val="24"/>
+          <w:szCs w:val="24"/>
+        </w:rPr>
+        <w:t xml:space="preserve"> catching screen will appear. This screen will always consist of </w:t>
+      </w:r>
+      <w:r>
+        <w:rPr>
+          <w:rFonts w:ascii="Times New Roman" w:hAnsi="Times New Roman" w:cs="Times New Roman"/>
+          <w:sz w:val="24"/>
+          <w:szCs w:val="24"/>
+        </w:rPr>
+        <w:t xml:space="preserve">your player avatar appearing on the left and the </w:t>
+      </w:r>
+      <w:proofErr w:type="spellStart"/>
+      <w:r>
+        <w:rPr>
+          <w:rFonts w:ascii="Times New Roman" w:hAnsi="Times New Roman" w:cs="Times New Roman"/>
+          <w:sz w:val="24"/>
+          <w:szCs w:val="24"/>
+        </w:rPr>
+        <w:t>pokemon</w:t>
+      </w:r>
+      <w:proofErr w:type="spellEnd"/>
+      <w:r>
+        <w:rPr>
+          <w:rFonts w:ascii="Times New Roman" w:hAnsi="Times New Roman" w:cs="Times New Roman"/>
+          <w:sz w:val="24"/>
+          <w:szCs w:val="24"/>
+        </w:rPr>
+        <w:t xml:space="preserve"> that appeared displayed on the right. </w:t>
+      </w:r>
+      <w:r>
+        <w:rPr>
+          <w:rFonts w:ascii="Times New Roman" w:hAnsi="Times New Roman" w:cs="Times New Roman"/>
+          <w:sz w:val="24"/>
+          <w:szCs w:val="24"/>
+        </w:rPr>
+        <w:t xml:space="preserve">Of course, to catch </w:t>
+      </w:r>
+      <w:proofErr w:type="spellStart"/>
+      <w:r>
+        <w:rPr>
+          <w:rFonts w:ascii="Times New Roman" w:hAnsi="Times New Roman" w:cs="Times New Roman"/>
+          <w:sz w:val="24"/>
+          <w:szCs w:val="24"/>
+        </w:rPr>
+        <w:t>Pokemon</w:t>
+      </w:r>
+      <w:proofErr w:type="spellEnd"/>
+      <w:r>
+        <w:rPr>
+          <w:rFonts w:ascii="Times New Roman" w:hAnsi="Times New Roman" w:cs="Times New Roman"/>
+          <w:sz w:val="24"/>
+          <w:szCs w:val="24"/>
+        </w:rPr>
+        <w:t xml:space="preserve">, you have to have </w:t>
+      </w:r>
+      <w:proofErr w:type="spellStart"/>
+      <w:r>
+        <w:rPr>
+          <w:rFonts w:ascii="Times New Roman" w:hAnsi="Times New Roman" w:cs="Times New Roman"/>
+          <w:sz w:val="24"/>
+          <w:szCs w:val="24"/>
+        </w:rPr>
+        <w:t>pokeballs</w:t>
+      </w:r>
+      <w:proofErr w:type="spellEnd"/>
+      <w:r>
+        <w:rPr>
+          <w:rFonts w:ascii="Times New Roman" w:hAnsi="Times New Roman" w:cs="Times New Roman"/>
+          <w:sz w:val="24"/>
+          <w:szCs w:val="24"/>
+        </w:rPr>
+        <w:t xml:space="preserve"> to throw and an empty slot in your </w:t>
+      </w:r>
+      <w:proofErr w:type="spellStart"/>
+      <w:r>
+        <w:rPr>
+          <w:rFonts w:ascii="Times New Roman" w:hAnsi="Times New Roman" w:cs="Times New Roman"/>
+          <w:sz w:val="24"/>
+          <w:szCs w:val="24"/>
+        </w:rPr>
+        <w:t>pokemon</w:t>
+      </w:r>
+      <w:proofErr w:type="spellEnd"/>
+      <w:r>
+        <w:rPr>
+          <w:rFonts w:ascii="Times New Roman" w:hAnsi="Times New Roman" w:cs="Times New Roman"/>
+          <w:sz w:val="24"/>
+          <w:szCs w:val="24"/>
+        </w:rPr>
+        <w:t xml:space="preserve"> list to fill with a new </w:t>
+      </w:r>
+      <w:proofErr w:type="spellStart"/>
+      <w:r>
+        <w:rPr>
+          <w:rFonts w:ascii="Times New Roman" w:hAnsi="Times New Roman" w:cs="Times New Roman"/>
+          <w:sz w:val="24"/>
+          <w:szCs w:val="24"/>
+        </w:rPr>
+        <w:t>pokemon</w:t>
+      </w:r>
+      <w:proofErr w:type="spellEnd"/>
+      <w:r>
+        <w:rPr>
+          <w:rFonts w:ascii="Times New Roman" w:hAnsi="Times New Roman" w:cs="Times New Roman"/>
+          <w:sz w:val="24"/>
+          <w:szCs w:val="24"/>
+        </w:rPr>
+        <w:t xml:space="preserve">. Consequently, if you do not have any </w:t>
+      </w:r>
+      <w:proofErr w:type="spellStart"/>
+      <w:r>
+        <w:rPr>
+          <w:rFonts w:ascii="Times New Roman" w:hAnsi="Times New Roman" w:cs="Times New Roman"/>
+          <w:sz w:val="24"/>
+          <w:szCs w:val="24"/>
+        </w:rPr>
+        <w:t>pokeballs</w:t>
+      </w:r>
+      <w:proofErr w:type="spellEnd"/>
+      <w:r>
+        <w:rPr>
+          <w:rFonts w:ascii="Times New Roman" w:hAnsi="Times New Roman" w:cs="Times New Roman"/>
+          <w:sz w:val="24"/>
+          <w:szCs w:val="24"/>
+        </w:rPr>
+        <w:t xml:space="preserve"> when you encounter a </w:t>
+      </w:r>
+      <w:proofErr w:type="spellStart"/>
+      <w:r>
+        <w:rPr>
+          <w:rFonts w:ascii="Times New Roman" w:hAnsi="Times New Roman" w:cs="Times New Roman"/>
+          <w:sz w:val="24"/>
+          <w:szCs w:val="24"/>
+        </w:rPr>
+        <w:t>Pokemon</w:t>
+      </w:r>
+      <w:proofErr w:type="spellEnd"/>
+      <w:r>
+        <w:rPr>
+          <w:rFonts w:ascii="Times New Roman" w:hAnsi="Times New Roman" w:cs="Times New Roman"/>
+          <w:sz w:val="24"/>
+          <w:szCs w:val="24"/>
+        </w:rPr>
+        <w:t xml:space="preserve">, an error message will be displayed telling you to get </w:t>
+      </w:r>
+      <w:proofErr w:type="spellStart"/>
+      <w:r>
+        <w:rPr>
+          <w:rFonts w:ascii="Times New Roman" w:hAnsi="Times New Roman" w:cs="Times New Roman"/>
+          <w:sz w:val="24"/>
+          <w:szCs w:val="24"/>
+        </w:rPr>
+        <w:t>pokeballs</w:t>
+      </w:r>
+      <w:proofErr w:type="spellEnd"/>
+      <w:r>
+        <w:rPr>
+          <w:rFonts w:ascii="Times New Roman" w:hAnsi="Times New Roman" w:cs="Times New Roman"/>
+          <w:sz w:val="24"/>
+          <w:szCs w:val="24"/>
+        </w:rPr>
+        <w:t xml:space="preserve"> from a </w:t>
+      </w:r>
+      <w:proofErr w:type="spellStart"/>
+      <w:r>
+        <w:rPr>
+          <w:rFonts w:ascii="Times New Roman" w:hAnsi="Times New Roman" w:cs="Times New Roman"/>
+          <w:sz w:val="24"/>
+          <w:szCs w:val="24"/>
+        </w:rPr>
+        <w:t>pokestop</w:t>
+      </w:r>
+      <w:proofErr w:type="spellEnd"/>
+      <w:r>
+        <w:rPr>
+          <w:rFonts w:ascii="Times New Roman" w:hAnsi="Times New Roman" w:cs="Times New Roman"/>
+          <w:sz w:val="24"/>
+          <w:szCs w:val="24"/>
+        </w:rPr>
+        <w:t xml:space="preserve">, and then the game will automatically go back to the map after 4 seconds. Furthermore, if you already have 25 </w:t>
+      </w:r>
+      <w:proofErr w:type="spellStart"/>
+      <w:r>
+        <w:rPr>
+          <w:rFonts w:ascii="Times New Roman" w:hAnsi="Times New Roman" w:cs="Times New Roman"/>
+          <w:sz w:val="24"/>
+          <w:szCs w:val="24"/>
+        </w:rPr>
+        <w:t>pokemon</w:t>
+      </w:r>
+      <w:proofErr w:type="spellEnd"/>
+      <w:r>
+        <w:rPr>
+          <w:rFonts w:ascii="Times New Roman" w:hAnsi="Times New Roman" w:cs="Times New Roman"/>
+          <w:sz w:val="24"/>
+          <w:szCs w:val="24"/>
+        </w:rPr>
+        <w:t xml:space="preserve"> in your backpack, a similar error message will be displayed telling you to go and send some of your </w:t>
+      </w:r>
+      <w:proofErr w:type="spellStart"/>
+      <w:r>
+        <w:rPr>
+          <w:rFonts w:ascii="Times New Roman" w:hAnsi="Times New Roman" w:cs="Times New Roman"/>
+          <w:sz w:val="24"/>
+          <w:szCs w:val="24"/>
+        </w:rPr>
+        <w:t>pokemon</w:t>
+      </w:r>
+      <w:proofErr w:type="spellEnd"/>
+      <w:r>
+        <w:rPr>
+          <w:rFonts w:ascii="Times New Roman" w:hAnsi="Times New Roman" w:cs="Times New Roman"/>
+          <w:sz w:val="24"/>
+          <w:szCs w:val="24"/>
+        </w:rPr>
+        <w:t xml:space="preserve"> to the professor so that you have a new spot to fill (See Seeing and Managing </w:t>
+      </w:r>
+      <w:proofErr w:type="spellStart"/>
+      <w:r>
+        <w:rPr>
+          <w:rFonts w:ascii="Times New Roman" w:hAnsi="Times New Roman" w:cs="Times New Roman"/>
+          <w:sz w:val="24"/>
+          <w:szCs w:val="24"/>
+        </w:rPr>
+        <w:t>Pokemon</w:t>
+      </w:r>
+      <w:proofErr w:type="spellEnd"/>
+      <w:r>
+        <w:rPr>
+          <w:rFonts w:ascii="Times New Roman" w:hAnsi="Times New Roman" w:cs="Times New Roman"/>
+          <w:sz w:val="24"/>
+          <w:szCs w:val="24"/>
+        </w:rPr>
+        <w:t xml:space="preserve">). If you have at least one </w:t>
+      </w:r>
+      <w:proofErr w:type="spellStart"/>
+      <w:r>
+        <w:rPr>
+          <w:rFonts w:ascii="Times New Roman" w:hAnsi="Times New Roman" w:cs="Times New Roman"/>
+          <w:sz w:val="24"/>
+          <w:szCs w:val="24"/>
+        </w:rPr>
+        <w:t>pokeball</w:t>
+      </w:r>
+      <w:proofErr w:type="spellEnd"/>
+      <w:r>
+        <w:rPr>
+          <w:rFonts w:ascii="Times New Roman" w:hAnsi="Times New Roman" w:cs="Times New Roman"/>
+          <w:sz w:val="24"/>
+          <w:szCs w:val="24"/>
+        </w:rPr>
+        <w:t xml:space="preserve"> and at least one spot open to fill with a </w:t>
+      </w:r>
+      <w:proofErr w:type="spellStart"/>
+      <w:r>
+        <w:rPr>
+          <w:rFonts w:ascii="Times New Roman" w:hAnsi="Times New Roman" w:cs="Times New Roman"/>
+          <w:sz w:val="24"/>
+          <w:szCs w:val="24"/>
+        </w:rPr>
+        <w:t>pokemon</w:t>
+      </w:r>
+      <w:proofErr w:type="spellEnd"/>
+      <w:r>
+        <w:rPr>
+          <w:rFonts w:ascii="Times New Roman" w:hAnsi="Times New Roman" w:cs="Times New Roman"/>
+          <w:sz w:val="24"/>
+          <w:szCs w:val="24"/>
+        </w:rPr>
+        <w:t xml:space="preserve">, </w:t>
+      </w:r>
+      <w:r>
+        <w:rPr>
+          <w:rFonts w:ascii="Times New Roman" w:hAnsi="Times New Roman" w:cs="Times New Roman"/>
+          <w:sz w:val="24"/>
+          <w:szCs w:val="24"/>
+        </w:rPr>
+        <w:t>t</w:t>
+      </w:r>
+      <w:r>
+        <w:rPr>
+          <w:rFonts w:ascii="Times New Roman" w:hAnsi="Times New Roman" w:cs="Times New Roman"/>
+          <w:sz w:val="24"/>
+          <w:szCs w:val="24"/>
+        </w:rPr>
+        <w:t xml:space="preserve">hen a </w:t>
+      </w:r>
+      <w:r>
+        <w:rPr>
+          <w:rFonts w:ascii="Times New Roman" w:hAnsi="Times New Roman" w:cs="Times New Roman"/>
+          <w:sz w:val="24"/>
+          <w:szCs w:val="24"/>
+        </w:rPr>
+        <w:t>menu will be displayed in the top left giving you</w:t>
+      </w:r>
+      <w:bookmarkStart w:id="0" w:name="_GoBack"/>
+      <w:bookmarkEnd w:id="0"/>
+    </w:p>
+    <w:p>
+      <w:pPr>
+        <w:rPr>
+          <w:rFonts w:ascii="Times New Roman" w:hAnsi="Times New Roman" w:cs="Times New Roman"/>
+          <w:sz w:val="24"/>
+          <w:szCs w:val="24"/>
+        </w:rPr>
+      </w:pPr>
+    </w:p>
+    <w:p>
+      <w:pPr>
+        <w:rPr>
+          <w:rFonts w:ascii="Times New Roman" w:hAnsi="Times New Roman" w:cs="Times New Roman"/>
+          <w:sz w:val="24"/>
+          <w:szCs w:val="24"/>
+        </w:rPr>
+      </w:pPr>
+      <w:r>
+        <w:rPr>
+          <w:rFonts w:ascii="Times New Roman" w:hAnsi="Times New Roman" w:cs="Times New Roman"/>
+          <w:sz w:val="24"/>
+          <w:szCs w:val="24"/>
+        </w:rPr>
+        <w:t>Editing Profile Information and Attributes:</w:t>
+      </w:r>
+    </w:p>
+    <w:p>
+      <w:pPr>
+        <w:rPr>
+          <w:rFonts w:ascii="Times New Roman" w:hAnsi="Times New Roman" w:cs="Times New Roman"/>
+          <w:sz w:val="24"/>
+          <w:szCs w:val="24"/>
+        </w:rPr>
+      </w:pPr>
+      <w:r>
+        <w:rPr>
+          <w:rFonts w:ascii="Times New Roman" w:hAnsi="Times New Roman" w:cs="Times New Roman"/>
+          <w:sz w:val="24"/>
+          <w:szCs w:val="24"/>
+        </w:rPr>
+        <w:t xml:space="preserve">Seeing and Editing </w:t>
+      </w:r>
+      <w:proofErr w:type="spellStart"/>
+      <w:r>
+        <w:rPr>
+          <w:rFonts w:ascii="Times New Roman" w:hAnsi="Times New Roman" w:cs="Times New Roman"/>
+          <w:sz w:val="24"/>
+          <w:szCs w:val="24"/>
+        </w:rPr>
+        <w:t>Pokemon</w:t>
+      </w:r>
+      <w:proofErr w:type="spellEnd"/>
+      <w:r>
+        <w:rPr>
+          <w:rFonts w:ascii="Times New Roman" w:hAnsi="Times New Roman" w:cs="Times New Roman"/>
+          <w:sz w:val="24"/>
+          <w:szCs w:val="24"/>
+        </w:rPr>
+        <w:t>:</w:t>
       </w:r>
     </w:p>
     <w:sectPr>

</xml_diff>

<commit_message>
still working on manual
</commit_message>
<xml_diff>
--- a/Pokémon Go User Manual.docx
+++ b/Pokémon Go User Manual.docx
@@ -78,7 +78,23 @@
           <w:sz w:val="24"/>
           <w:szCs w:val="24"/>
         </w:rPr>
-        <w:t xml:space="preserve">For new players, launch the Pokémon Go game and you will see a main menu. Press the number </w:t>
+        <w:t xml:space="preserve">For new players, launch the Pokémon Go game and you will see a </w:t>
+      </w:r>
+      <w:r>
+        <w:rPr>
+          <w:rFonts w:ascii="Times New Roman" w:hAnsi="Times New Roman" w:cs="Times New Roman"/>
+          <w:sz w:val="24"/>
+          <w:szCs w:val="24"/>
+        </w:rPr>
+        <w:t>start</w:t>
+      </w:r>
+      <w:r>
+        <w:rPr>
+          <w:rFonts w:ascii="Times New Roman" w:hAnsi="Times New Roman" w:cs="Times New Roman"/>
+          <w:sz w:val="24"/>
+          <w:szCs w:val="24"/>
+        </w:rPr>
+        <w:t xml:space="preserve"> menu. Press the number </w:t>
       </w:r>
       <w:r>
         <w:rPr>
@@ -262,15 +278,31 @@
           <w:sz w:val="24"/>
           <w:szCs w:val="24"/>
         </w:rPr>
-        <w:t xml:space="preserve"> main menu. Press the number “1”</w:t>
-      </w:r>
-      <w:r>
-        <w:rPr>
-          <w:rFonts w:ascii="Times New Roman" w:hAnsi="Times New Roman" w:cs="Times New Roman"/>
-          <w:sz w:val="24"/>
-          <w:szCs w:val="24"/>
-        </w:rPr>
-        <w:t>, this will allow you to log into your Pokémon Go account. Type your username and then password, followed by pressing the enter key each time. You are now logged into your Pokémon Go account. You will be brought back to the main menu and you are now able to open the Pokémon Go map</w:t>
+        <w:t xml:space="preserve"> </w:t>
+      </w:r>
+      <w:r>
+        <w:rPr>
+          <w:rFonts w:ascii="Times New Roman" w:hAnsi="Times New Roman" w:cs="Times New Roman"/>
+          <w:sz w:val="24"/>
+          <w:szCs w:val="24"/>
+        </w:rPr>
+        <w:t>start</w:t>
+      </w:r>
+      <w:r>
+        <w:rPr>
+          <w:rFonts w:ascii="Times New Roman" w:hAnsi="Times New Roman" w:cs="Times New Roman"/>
+          <w:sz w:val="24"/>
+          <w:szCs w:val="24"/>
+        </w:rPr>
+        <w:t xml:space="preserve"> menu. Press the number “1”</w:t>
+      </w:r>
+      <w:r>
+        <w:rPr>
+          <w:rFonts w:ascii="Times New Roman" w:hAnsi="Times New Roman" w:cs="Times New Roman"/>
+          <w:sz w:val="24"/>
+          <w:szCs w:val="24"/>
+        </w:rPr>
+        <w:t>, this will allow you to log into your Pokémon Go account. Type your username and then password, followed by pressing the enter key each time. You are now logged into your Pokémon Go account. You will be brought to the main menu and you are now able to open the Pokémon Go map</w:t>
       </w:r>
       <w:r>
         <w:rPr>
@@ -1012,6 +1044,460 @@
           <w:szCs w:val="24"/>
         </w:rPr>
         <w:t>menu will be displayed in the top left giving you</w:t>
+      </w:r>
+      <w:r>
+        <w:rPr>
+          <w:rFonts w:ascii="Times New Roman" w:hAnsi="Times New Roman" w:cs="Times New Roman"/>
+          <w:sz w:val="24"/>
+          <w:szCs w:val="24"/>
+        </w:rPr>
+        <w:t xml:space="preserve"> 3 options. </w:t>
+      </w:r>
+    </w:p>
+    <w:p>
+      <w:pPr>
+        <w:ind w:firstLine="720"/>
+        <w:rPr>
+          <w:rFonts w:ascii="Times New Roman" w:hAnsi="Times New Roman" w:cs="Times New Roman"/>
+          <w:sz w:val="24"/>
+          <w:szCs w:val="24"/>
+        </w:rPr>
+      </w:pPr>
+      <w:r>
+        <w:rPr>
+          <w:rFonts w:ascii="Times New Roman" w:hAnsi="Times New Roman" w:cs="Times New Roman"/>
+          <w:sz w:val="24"/>
+          <w:szCs w:val="24"/>
+        </w:rPr>
+        <w:t xml:space="preserve">Press “1” each time you want to throw a </w:t>
+      </w:r>
+      <w:proofErr w:type="spellStart"/>
+      <w:r>
+        <w:rPr>
+          <w:rFonts w:ascii="Times New Roman" w:hAnsi="Times New Roman" w:cs="Times New Roman"/>
+          <w:sz w:val="24"/>
+          <w:szCs w:val="24"/>
+        </w:rPr>
+        <w:t>pokeball</w:t>
+      </w:r>
+      <w:proofErr w:type="spellEnd"/>
+      <w:r>
+        <w:rPr>
+          <w:rFonts w:ascii="Times New Roman" w:hAnsi="Times New Roman" w:cs="Times New Roman"/>
+          <w:sz w:val="24"/>
+          <w:szCs w:val="24"/>
+        </w:rPr>
+        <w:t xml:space="preserve"> at the </w:t>
+      </w:r>
+      <w:proofErr w:type="spellStart"/>
+      <w:r>
+        <w:rPr>
+          <w:rFonts w:ascii="Times New Roman" w:hAnsi="Times New Roman" w:cs="Times New Roman"/>
+          <w:sz w:val="24"/>
+          <w:szCs w:val="24"/>
+        </w:rPr>
+        <w:t>pokemon</w:t>
+      </w:r>
+      <w:proofErr w:type="spellEnd"/>
+      <w:r>
+        <w:rPr>
+          <w:rFonts w:ascii="Times New Roman" w:hAnsi="Times New Roman" w:cs="Times New Roman"/>
+          <w:sz w:val="24"/>
+          <w:szCs w:val="24"/>
+        </w:rPr>
+        <w:t xml:space="preserve"> to see if you can catch it. When you throw a </w:t>
+      </w:r>
+      <w:proofErr w:type="spellStart"/>
+      <w:r>
+        <w:rPr>
+          <w:rFonts w:ascii="Times New Roman" w:hAnsi="Times New Roman" w:cs="Times New Roman"/>
+          <w:sz w:val="24"/>
+          <w:szCs w:val="24"/>
+        </w:rPr>
+        <w:t>pokeball</w:t>
+      </w:r>
+      <w:proofErr w:type="spellEnd"/>
+      <w:r>
+        <w:rPr>
+          <w:rFonts w:ascii="Times New Roman" w:hAnsi="Times New Roman" w:cs="Times New Roman"/>
+          <w:sz w:val="24"/>
+          <w:szCs w:val="24"/>
+        </w:rPr>
+        <w:t xml:space="preserve">, an animation is displayed to show that the program got your command. If you run out of </w:t>
+      </w:r>
+      <w:proofErr w:type="spellStart"/>
+      <w:r>
+        <w:rPr>
+          <w:rFonts w:ascii="Times New Roman" w:hAnsi="Times New Roman" w:cs="Times New Roman"/>
+          <w:sz w:val="24"/>
+          <w:szCs w:val="24"/>
+        </w:rPr>
+        <w:t>pokeballs</w:t>
+      </w:r>
+      <w:proofErr w:type="spellEnd"/>
+      <w:r>
+        <w:rPr>
+          <w:rFonts w:ascii="Times New Roman" w:hAnsi="Times New Roman" w:cs="Times New Roman"/>
+          <w:sz w:val="24"/>
+          <w:szCs w:val="24"/>
+        </w:rPr>
+        <w:t xml:space="preserve"> after throwing a few, a message is displayed saying that you have no more </w:t>
+      </w:r>
+      <w:proofErr w:type="spellStart"/>
+      <w:r>
+        <w:rPr>
+          <w:rFonts w:ascii="Times New Roman" w:hAnsi="Times New Roman" w:cs="Times New Roman"/>
+          <w:sz w:val="24"/>
+          <w:szCs w:val="24"/>
+        </w:rPr>
+        <w:t>pokeballs</w:t>
+      </w:r>
+      <w:proofErr w:type="spellEnd"/>
+      <w:r>
+        <w:rPr>
+          <w:rFonts w:ascii="Times New Roman" w:hAnsi="Times New Roman" w:cs="Times New Roman"/>
+          <w:sz w:val="24"/>
+          <w:szCs w:val="24"/>
+        </w:rPr>
+        <w:t xml:space="preserve"> and you must run away from the </w:t>
+      </w:r>
+      <w:proofErr w:type="spellStart"/>
+      <w:r>
+        <w:rPr>
+          <w:rFonts w:ascii="Times New Roman" w:hAnsi="Times New Roman" w:cs="Times New Roman"/>
+          <w:sz w:val="24"/>
+          <w:szCs w:val="24"/>
+        </w:rPr>
+        <w:t>pokemon</w:t>
+      </w:r>
+      <w:proofErr w:type="spellEnd"/>
+      <w:r>
+        <w:rPr>
+          <w:rFonts w:ascii="Times New Roman" w:hAnsi="Times New Roman" w:cs="Times New Roman"/>
+          <w:sz w:val="24"/>
+          <w:szCs w:val="24"/>
+        </w:rPr>
+        <w:t xml:space="preserve"> and visit a </w:t>
+      </w:r>
+      <w:proofErr w:type="spellStart"/>
+      <w:r>
+        <w:rPr>
+          <w:rFonts w:ascii="Times New Roman" w:hAnsi="Times New Roman" w:cs="Times New Roman"/>
+          <w:sz w:val="24"/>
+          <w:szCs w:val="24"/>
+        </w:rPr>
+        <w:t>pokestop</w:t>
+      </w:r>
+      <w:proofErr w:type="spellEnd"/>
+      <w:r>
+        <w:rPr>
+          <w:rFonts w:ascii="Times New Roman" w:hAnsi="Times New Roman" w:cs="Times New Roman"/>
+          <w:sz w:val="24"/>
+          <w:szCs w:val="24"/>
+        </w:rPr>
+        <w:t xml:space="preserve"> to get more. Press “2” if you would like to throw a Razz Berry at the </w:t>
+      </w:r>
+      <w:proofErr w:type="spellStart"/>
+      <w:r>
+        <w:rPr>
+          <w:rFonts w:ascii="Times New Roman" w:hAnsi="Times New Roman" w:cs="Times New Roman"/>
+          <w:sz w:val="24"/>
+          <w:szCs w:val="24"/>
+        </w:rPr>
+        <w:t>pokemon</w:t>
+      </w:r>
+      <w:proofErr w:type="spellEnd"/>
+      <w:r>
+        <w:rPr>
+          <w:rFonts w:ascii="Times New Roman" w:hAnsi="Times New Roman" w:cs="Times New Roman"/>
+          <w:sz w:val="24"/>
+          <w:szCs w:val="24"/>
+        </w:rPr>
+        <w:t xml:space="preserve"> to increase your chances of catching it from 33% to 50% for any throw. Only one Razz Berry per </w:t>
+      </w:r>
+      <w:proofErr w:type="spellStart"/>
+      <w:r>
+        <w:rPr>
+          <w:rFonts w:ascii="Times New Roman" w:hAnsi="Times New Roman" w:cs="Times New Roman"/>
+          <w:sz w:val="24"/>
+          <w:szCs w:val="24"/>
+        </w:rPr>
+        <w:t>pokemon</w:t>
+      </w:r>
+      <w:proofErr w:type="spellEnd"/>
+      <w:r>
+        <w:rPr>
+          <w:rFonts w:ascii="Times New Roman" w:hAnsi="Times New Roman" w:cs="Times New Roman"/>
+          <w:sz w:val="24"/>
+          <w:szCs w:val="24"/>
+        </w:rPr>
+        <w:t xml:space="preserve"> will take effect and will last until you either run away or catch the </w:t>
+      </w:r>
+      <w:proofErr w:type="spellStart"/>
+      <w:r>
+        <w:rPr>
+          <w:rFonts w:ascii="Times New Roman" w:hAnsi="Times New Roman" w:cs="Times New Roman"/>
+          <w:sz w:val="24"/>
+          <w:szCs w:val="24"/>
+        </w:rPr>
+        <w:t>pokemon</w:t>
+      </w:r>
+      <w:proofErr w:type="spellEnd"/>
+      <w:r>
+        <w:rPr>
+          <w:rFonts w:ascii="Times New Roman" w:hAnsi="Times New Roman" w:cs="Times New Roman"/>
+          <w:sz w:val="24"/>
+          <w:szCs w:val="24"/>
+        </w:rPr>
+        <w:t xml:space="preserve">. The program will display a message to indicate if you have thrown a Razz Berry and, on the other hand, will also display a message if you are out of Razz Berries if you try to throw one when you have 0. However, if you still have </w:t>
+      </w:r>
+      <w:proofErr w:type="spellStart"/>
+      <w:r>
+        <w:rPr>
+          <w:rFonts w:ascii="Times New Roman" w:hAnsi="Times New Roman" w:cs="Times New Roman"/>
+          <w:sz w:val="24"/>
+          <w:szCs w:val="24"/>
+        </w:rPr>
+        <w:t>pokeballs</w:t>
+      </w:r>
+      <w:proofErr w:type="spellEnd"/>
+      <w:r>
+        <w:rPr>
+          <w:rFonts w:ascii="Times New Roman" w:hAnsi="Times New Roman" w:cs="Times New Roman"/>
+          <w:sz w:val="24"/>
+          <w:szCs w:val="24"/>
+        </w:rPr>
+        <w:t xml:space="preserve">, then you can still throw </w:t>
+      </w:r>
+      <w:proofErr w:type="spellStart"/>
+      <w:r>
+        <w:rPr>
+          <w:rFonts w:ascii="Times New Roman" w:hAnsi="Times New Roman" w:cs="Times New Roman"/>
+          <w:sz w:val="24"/>
+          <w:szCs w:val="24"/>
+        </w:rPr>
+        <w:t>pokeballs</w:t>
+      </w:r>
+      <w:proofErr w:type="spellEnd"/>
+      <w:r>
+        <w:rPr>
+          <w:rFonts w:ascii="Times New Roman" w:hAnsi="Times New Roman" w:cs="Times New Roman"/>
+          <w:sz w:val="24"/>
+          <w:szCs w:val="24"/>
+        </w:rPr>
+        <w:t>.</w:t>
+      </w:r>
+    </w:p>
+    <w:p>
+      <w:pPr>
+        <w:rPr>
+          <w:rFonts w:ascii="Times New Roman" w:hAnsi="Times New Roman" w:cs="Times New Roman"/>
+          <w:sz w:val="24"/>
+          <w:szCs w:val="24"/>
+        </w:rPr>
+      </w:pPr>
+      <w:r>
+        <w:rPr>
+          <w:rFonts w:ascii="Times New Roman" w:hAnsi="Times New Roman" w:cs="Times New Roman"/>
+          <w:sz w:val="24"/>
+          <w:szCs w:val="24"/>
+        </w:rPr>
+        <w:tab/>
+        <w:t xml:space="preserve">When you run out of </w:t>
+      </w:r>
+      <w:proofErr w:type="spellStart"/>
+      <w:r>
+        <w:rPr>
+          <w:rFonts w:ascii="Times New Roman" w:hAnsi="Times New Roman" w:cs="Times New Roman"/>
+          <w:sz w:val="24"/>
+          <w:szCs w:val="24"/>
+        </w:rPr>
+        <w:t>pokeballs</w:t>
+      </w:r>
+      <w:proofErr w:type="spellEnd"/>
+      <w:r>
+        <w:rPr>
+          <w:rFonts w:ascii="Times New Roman" w:hAnsi="Times New Roman" w:cs="Times New Roman"/>
+          <w:sz w:val="24"/>
+          <w:szCs w:val="24"/>
+        </w:rPr>
+        <w:t xml:space="preserve"> or do not want to try to catch the </w:t>
+      </w:r>
+      <w:proofErr w:type="spellStart"/>
+      <w:r>
+        <w:rPr>
+          <w:rFonts w:ascii="Times New Roman" w:hAnsi="Times New Roman" w:cs="Times New Roman"/>
+          <w:sz w:val="24"/>
+          <w:szCs w:val="24"/>
+        </w:rPr>
+        <w:t>pokemon</w:t>
+      </w:r>
+      <w:proofErr w:type="spellEnd"/>
+      <w:r>
+        <w:rPr>
+          <w:rFonts w:ascii="Times New Roman" w:hAnsi="Times New Roman" w:cs="Times New Roman"/>
+          <w:sz w:val="24"/>
+          <w:szCs w:val="24"/>
+        </w:rPr>
+        <w:t xml:space="preserve"> at any time, the </w:t>
+      </w:r>
+      <w:proofErr w:type="spellStart"/>
+      <w:r>
+        <w:rPr>
+          <w:rFonts w:ascii="Times New Roman" w:hAnsi="Times New Roman" w:cs="Times New Roman"/>
+          <w:sz w:val="24"/>
+          <w:szCs w:val="24"/>
+        </w:rPr>
+        <w:t>pokemon</w:t>
+      </w:r>
+      <w:proofErr w:type="spellEnd"/>
+      <w:r>
+        <w:rPr>
+          <w:rFonts w:ascii="Times New Roman" w:hAnsi="Times New Roman" w:cs="Times New Roman"/>
+          <w:sz w:val="24"/>
+          <w:szCs w:val="24"/>
+        </w:rPr>
+        <w:t xml:space="preserve"> catching screen can be exited at any time by pressing “3” after the menu has been displayed. This will cause your character to “Run Away” from the </w:t>
+      </w:r>
+      <w:proofErr w:type="spellStart"/>
+      <w:r>
+        <w:rPr>
+          <w:rFonts w:ascii="Times New Roman" w:hAnsi="Times New Roman" w:cs="Times New Roman"/>
+          <w:sz w:val="24"/>
+          <w:szCs w:val="24"/>
+        </w:rPr>
+        <w:t>pokemon</w:t>
+      </w:r>
+      <w:proofErr w:type="spellEnd"/>
+      <w:r>
+        <w:rPr>
+          <w:rFonts w:ascii="Times New Roman" w:hAnsi="Times New Roman" w:cs="Times New Roman"/>
+          <w:sz w:val="24"/>
+          <w:szCs w:val="24"/>
+        </w:rPr>
+        <w:t xml:space="preserve"> and go back to the map screen to continue exploring the area and find more </w:t>
+      </w:r>
+      <w:proofErr w:type="spellStart"/>
+      <w:r>
+        <w:rPr>
+          <w:rFonts w:ascii="Times New Roman" w:hAnsi="Times New Roman" w:cs="Times New Roman"/>
+          <w:sz w:val="24"/>
+          <w:szCs w:val="24"/>
+        </w:rPr>
+        <w:t>pokemon</w:t>
+      </w:r>
+      <w:proofErr w:type="spellEnd"/>
+      <w:r>
+        <w:rPr>
+          <w:rFonts w:ascii="Times New Roman" w:hAnsi="Times New Roman" w:cs="Times New Roman"/>
+          <w:sz w:val="24"/>
+          <w:szCs w:val="24"/>
+        </w:rPr>
+        <w:t xml:space="preserve">, visit </w:t>
+      </w:r>
+      <w:proofErr w:type="spellStart"/>
+      <w:r>
+        <w:rPr>
+          <w:rFonts w:ascii="Times New Roman" w:hAnsi="Times New Roman" w:cs="Times New Roman"/>
+          <w:sz w:val="24"/>
+          <w:szCs w:val="24"/>
+        </w:rPr>
+        <w:t>pokestops</w:t>
+      </w:r>
+      <w:proofErr w:type="spellEnd"/>
+      <w:r>
+        <w:rPr>
+          <w:rFonts w:ascii="Times New Roman" w:hAnsi="Times New Roman" w:cs="Times New Roman"/>
+          <w:sz w:val="24"/>
+          <w:szCs w:val="24"/>
+        </w:rPr>
+        <w:t>, or exit the game to the main menu.</w:t>
+      </w:r>
+    </w:p>
+    <w:p>
+      <w:pPr>
+        <w:rPr>
+          <w:rFonts w:ascii="Times New Roman" w:hAnsi="Times New Roman" w:cs="Times New Roman"/>
+          <w:sz w:val="24"/>
+          <w:szCs w:val="24"/>
+        </w:rPr>
+      </w:pPr>
+    </w:p>
+    <w:p>
+      <w:pPr>
+        <w:rPr>
+          <w:rFonts w:ascii="Times New Roman" w:hAnsi="Times New Roman" w:cs="Times New Roman"/>
+          <w:sz w:val="24"/>
+          <w:szCs w:val="24"/>
+        </w:rPr>
+      </w:pPr>
+      <w:r>
+        <w:rPr>
+          <w:rFonts w:ascii="Times New Roman" w:hAnsi="Times New Roman" w:cs="Times New Roman"/>
+          <w:sz w:val="24"/>
+          <w:szCs w:val="24"/>
+        </w:rPr>
+        <w:t>Editing Profile Information and Attributes:</w:t>
+      </w:r>
+    </w:p>
+    <w:p>
+      <w:pPr>
+        <w:rPr>
+          <w:rFonts w:ascii="Times New Roman" w:hAnsi="Times New Roman" w:cs="Times New Roman"/>
+          <w:sz w:val="24"/>
+          <w:szCs w:val="24"/>
+        </w:rPr>
+      </w:pPr>
+      <w:r>
+        <w:rPr>
+          <w:rFonts w:ascii="Times New Roman" w:hAnsi="Times New Roman" w:cs="Times New Roman"/>
+          <w:sz w:val="24"/>
+          <w:szCs w:val="24"/>
+        </w:rPr>
+        <w:tab/>
+        <w:t xml:space="preserve">While at the main game menu, press “2” </w:t>
+      </w:r>
+      <w:r>
+        <w:rPr>
+          <w:rFonts w:ascii="Times New Roman" w:hAnsi="Times New Roman" w:cs="Times New Roman"/>
+          <w:sz w:val="24"/>
+          <w:szCs w:val="24"/>
+        </w:rPr>
+        <w:t xml:space="preserve">to go to the edit profile menu </w:t>
+      </w:r>
+      <w:r>
+        <w:rPr>
+          <w:rFonts w:ascii="Times New Roman" w:hAnsi="Times New Roman" w:cs="Times New Roman"/>
+          <w:sz w:val="24"/>
+          <w:szCs w:val="24"/>
+        </w:rPr>
+        <w:t>if you want to edit your profile information avatar characteristics, and</w:t>
+      </w:r>
+      <w:r>
+        <w:rPr>
+          <w:rFonts w:ascii="Times New Roman" w:hAnsi="Times New Roman" w:cs="Times New Roman"/>
+          <w:sz w:val="24"/>
+          <w:szCs w:val="24"/>
+        </w:rPr>
+        <w:t xml:space="preserve">/or sort and manage your </w:t>
+      </w:r>
+      <w:proofErr w:type="spellStart"/>
+      <w:r>
+        <w:rPr>
+          <w:rFonts w:ascii="Times New Roman" w:hAnsi="Times New Roman" w:cs="Times New Roman"/>
+          <w:sz w:val="24"/>
+          <w:szCs w:val="24"/>
+        </w:rPr>
+        <w:t>pokemon</w:t>
+      </w:r>
+      <w:proofErr w:type="spellEnd"/>
+      <w:r>
+        <w:rPr>
+          <w:rFonts w:ascii="Times New Roman" w:hAnsi="Times New Roman" w:cs="Times New Roman"/>
+          <w:sz w:val="24"/>
+          <w:szCs w:val="24"/>
+        </w:rPr>
+        <w:t xml:space="preserve"> that you have caught. After going to the edit profile menu</w:t>
       </w:r>
       <w:bookmarkStart w:id="0" w:name="_GoBack"/>
       <w:bookmarkEnd w:id="0"/>
@@ -1024,38 +1510,13 @@
           <w:szCs w:val="24"/>
         </w:rPr>
       </w:pPr>
-    </w:p>
-    <w:p>
-      <w:pPr>
-        <w:rPr>
-          <w:rFonts w:ascii="Times New Roman" w:hAnsi="Times New Roman" w:cs="Times New Roman"/>
-          <w:sz w:val="24"/>
-          <w:szCs w:val="24"/>
-        </w:rPr>
-      </w:pPr>
-      <w:r>
-        <w:rPr>
-          <w:rFonts w:ascii="Times New Roman" w:hAnsi="Times New Roman" w:cs="Times New Roman"/>
-          <w:sz w:val="24"/>
-          <w:szCs w:val="24"/>
-        </w:rPr>
-        <w:t>Editing Profile Information and Attributes:</w:t>
-      </w:r>
-    </w:p>
-    <w:p>
-      <w:pPr>
-        <w:rPr>
-          <w:rFonts w:ascii="Times New Roman" w:hAnsi="Times New Roman" w:cs="Times New Roman"/>
-          <w:sz w:val="24"/>
-          <w:szCs w:val="24"/>
-        </w:rPr>
-      </w:pPr>
-      <w:r>
-        <w:rPr>
-          <w:rFonts w:ascii="Times New Roman" w:hAnsi="Times New Roman" w:cs="Times New Roman"/>
-          <w:sz w:val="24"/>
-          <w:szCs w:val="24"/>
-        </w:rPr>
+      <w:r>
+        <w:rPr>
+          <w:rFonts w:ascii="Times New Roman" w:hAnsi="Times New Roman" w:cs="Times New Roman"/>
+          <w:sz w:val="24"/>
+          <w:szCs w:val="24"/>
+        </w:rPr>
+        <w:lastRenderedPageBreak/>
         <w:t xml:space="preserve">Seeing and Editing </w:t>
       </w:r>
       <w:proofErr w:type="spellStart"/>

</xml_diff>